<commit_message>
C file to read a file and print content to the standard output added
</commit_message>
<xml_diff>
--- a/Lab 02/E_19_166_Lab02.docx
+++ b/Lab 02/E_19_166_Lab02.docx
@@ -159,6 +159,28 @@
       </w:r>
       <w:r>
         <w:t>.</w:t>
+      </w:r>
+    </w:p>
+    <w:p/>
+    <w:p>
+      <w:pPr>
+        <w:rPr>
+          <w:b/>
+          <w:bCs/>
+          <w:sz w:val="28"/>
+          <w:szCs w:val="28"/>
+          <w:u w:val="single"/>
+        </w:rPr>
+      </w:pPr>
+      <w:r>
+        <w:rPr>
+          <w:b/>
+          <w:bCs/>
+          <w:sz w:val="28"/>
+          <w:szCs w:val="28"/>
+          <w:u w:val="single"/>
+        </w:rPr>
+        <w:t>Exercise 1.2</w:t>
       </w:r>
     </w:p>
     <w:sectPr>
@@ -698,6 +720,7 @@
   <w:style w:type="character" w:default="1" w:styleId="DefaultParagraphFont">
     <w:name w:val="Default Paragraph Font"/>
     <w:uiPriority w:val="1"/>
+    <w:semiHidden/>
     <w:unhideWhenUsed/>
   </w:style>
   <w:style w:type="table" w:default="1" w:styleId="TableNormal">

</xml_diff>

<commit_message>
Lab 02 is in progress
</commit_message>
<xml_diff>
--- a/Lab 02/E_19_166_Lab02.docx
+++ b/Lab 02/E_19_166_Lab02.docx
@@ -181,6 +181,549 @@
           <w:u w:val="single"/>
         </w:rPr>
         <w:t>Exercise 1.2</w:t>
+      </w:r>
+    </w:p>
+    <w:p>
+      <w:pPr>
+        <w:pStyle w:val="ListParagraph"/>
+        <w:numPr>
+          <w:ilvl w:val="0"/>
+          <w:numId w:val="3"/>
+        </w:numPr>
+        <w:rPr>
+          <w:b/>
+          <w:bCs/>
+          <w:sz w:val="28"/>
+          <w:szCs w:val="28"/>
+          <w:u w:val="single"/>
+        </w:rPr>
+      </w:pPr>
+    </w:p>
+    <w:p>
+      <w:r>
+        <w:drawing>
+          <wp:inline distT="0" distB="0" distL="0" distR="0" wp14:anchorId="3F664E9D" wp14:editId="22D1B180">
+            <wp:extent cx="2278380" cy="3417570"/>
+            <wp:effectExtent l="0" t="0" r="7620" b="0"/>
+            <wp:docPr id="1602768616" name="Picture 1"/>
+            <wp:cNvGraphicFramePr>
+              <a:graphicFrameLocks xmlns:a="http://schemas.openxmlformats.org/drawingml/2006/main" noChangeAspect="1"/>
+            </wp:cNvGraphicFramePr>
+            <a:graphic xmlns:a="http://schemas.openxmlformats.org/drawingml/2006/main">
+              <a:graphicData uri="http://schemas.openxmlformats.org/drawingml/2006/picture">
+                <pic:pic xmlns:pic="http://schemas.openxmlformats.org/drawingml/2006/picture">
+                  <pic:nvPicPr>
+                    <pic:cNvPr id="1602768616" name=""/>
+                    <pic:cNvPicPr/>
+                  </pic:nvPicPr>
+                  <pic:blipFill>
+                    <a:blip r:embed="rId5"/>
+                    <a:stretch>
+                      <a:fillRect/>
+                    </a:stretch>
+                  </pic:blipFill>
+                  <pic:spPr>
+                    <a:xfrm>
+                      <a:off x="0" y="0"/>
+                      <a:ext cx="2278502" cy="3417753"/>
+                    </a:xfrm>
+                    <a:prstGeom prst="rect">
+                      <a:avLst/>
+                    </a:prstGeom>
+                  </pic:spPr>
+                </pic:pic>
+              </a:graphicData>
+            </a:graphic>
+          </wp:inline>
+        </w:drawing>
+      </w:r>
+    </w:p>
+    <w:p>
+      <w:pPr>
+        <w:pStyle w:val="ListParagraph"/>
+        <w:numPr>
+          <w:ilvl w:val="0"/>
+          <w:numId w:val="3"/>
+        </w:numPr>
+      </w:pPr>
+    </w:p>
+    <w:p>
+      <w:r>
+        <w:drawing>
+          <wp:inline distT="0" distB="0" distL="0" distR="0" wp14:anchorId="484A5C0F" wp14:editId="6E6366BF">
+            <wp:extent cx="5356860" cy="3639918"/>
+            <wp:effectExtent l="0" t="0" r="0" b="0"/>
+            <wp:docPr id="1443076828" name="Picture 1"/>
+            <wp:cNvGraphicFramePr>
+              <a:graphicFrameLocks xmlns:a="http://schemas.openxmlformats.org/drawingml/2006/main" noChangeAspect="1"/>
+            </wp:cNvGraphicFramePr>
+            <a:graphic xmlns:a="http://schemas.openxmlformats.org/drawingml/2006/main">
+              <a:graphicData uri="http://schemas.openxmlformats.org/drawingml/2006/picture">
+                <pic:pic xmlns:pic="http://schemas.openxmlformats.org/drawingml/2006/picture">
+                  <pic:nvPicPr>
+                    <pic:cNvPr id="1443076828" name=""/>
+                    <pic:cNvPicPr/>
+                  </pic:nvPicPr>
+                  <pic:blipFill>
+                    <a:blip r:embed="rId6"/>
+                    <a:stretch>
+                      <a:fillRect/>
+                    </a:stretch>
+                  </pic:blipFill>
+                  <pic:spPr>
+                    <a:xfrm>
+                      <a:off x="0" y="0"/>
+                      <a:ext cx="5362695" cy="3643883"/>
+                    </a:xfrm>
+                    <a:prstGeom prst="rect">
+                      <a:avLst/>
+                    </a:prstGeom>
+                  </pic:spPr>
+                </pic:pic>
+              </a:graphicData>
+            </a:graphic>
+          </wp:inline>
+        </w:drawing>
+      </w:r>
+      <w:r>
+        <w:drawing>
+          <wp:inline distT="0" distB="0" distL="0" distR="0" wp14:anchorId="5EAA5078" wp14:editId="5B9A6ECE">
+            <wp:extent cx="5356860" cy="3519159"/>
+            <wp:effectExtent l="0" t="0" r="0" b="5715"/>
+            <wp:docPr id="791687516" name="Picture 1"/>
+            <wp:cNvGraphicFramePr>
+              <a:graphicFrameLocks xmlns:a="http://schemas.openxmlformats.org/drawingml/2006/main" noChangeAspect="1"/>
+            </wp:cNvGraphicFramePr>
+            <a:graphic xmlns:a="http://schemas.openxmlformats.org/drawingml/2006/main">
+              <a:graphicData uri="http://schemas.openxmlformats.org/drawingml/2006/picture">
+                <pic:pic xmlns:pic="http://schemas.openxmlformats.org/drawingml/2006/picture">
+                  <pic:nvPicPr>
+                    <pic:cNvPr id="791687516" name=""/>
+                    <pic:cNvPicPr/>
+                  </pic:nvPicPr>
+                  <pic:blipFill>
+                    <a:blip r:embed="rId7"/>
+                    <a:stretch>
+                      <a:fillRect/>
+                    </a:stretch>
+                  </pic:blipFill>
+                  <pic:spPr>
+                    <a:xfrm>
+                      <a:off x="0" y="0"/>
+                      <a:ext cx="5374001" cy="3530420"/>
+                    </a:xfrm>
+                    <a:prstGeom prst="rect">
+                      <a:avLst/>
+                    </a:prstGeom>
+                  </pic:spPr>
+                </pic:pic>
+              </a:graphicData>
+            </a:graphic>
+          </wp:inline>
+        </w:drawing>
+      </w:r>
+    </w:p>
+    <w:p/>
+    <w:p/>
+    <w:p>
+      <w:pPr>
+        <w:rPr>
+          <w:b/>
+          <w:bCs/>
+          <w:sz w:val="28"/>
+          <w:szCs w:val="28"/>
+          <w:u w:val="single"/>
+        </w:rPr>
+      </w:pPr>
+      <w:r>
+        <w:rPr>
+          <w:b/>
+          <w:bCs/>
+          <w:sz w:val="28"/>
+          <w:szCs w:val="28"/>
+          <w:u w:val="single"/>
+        </w:rPr>
+        <w:t>Exercise 2.1</w:t>
+      </w:r>
+    </w:p>
+    <w:p>
+      <w:pPr>
+        <w:pStyle w:val="ListParagraph"/>
+        <w:numPr>
+          <w:ilvl w:val="0"/>
+          <w:numId w:val="4"/>
+        </w:numPr>
+      </w:pPr>
+      <w:r>
+        <w:t xml:space="preserve">writes </w:t>
+      </w:r>
+      <w:r>
+        <w:t>‘</w:t>
+      </w:r>
+      <w:r>
+        <w:t>count</w:t>
+      </w:r>
+      <w:r>
+        <w:t>’</w:t>
+      </w:r>
+      <w:r>
+        <w:t xml:space="preserve"> bytes from the buffer </w:t>
+      </w:r>
+      <w:r>
+        <w:t>‘</w:t>
+      </w:r>
+      <w:r>
+        <w:t>buff</w:t>
+      </w:r>
+      <w:r>
+        <w:t>’</w:t>
+      </w:r>
+      <w:r>
+        <w:t xml:space="preserve"> directly to the standard output (usually the terminal).</w:t>
+      </w:r>
+      <w:r>
+        <w:t xml:space="preserve"> </w:t>
+      </w:r>
+      <w:r>
+        <w:t xml:space="preserve">This system call bypasses any additional formatting or interpretation that higher-level functions like </w:t>
+      </w:r>
+      <w:r>
+        <w:t>‘</w:t>
+      </w:r>
+      <w:proofErr w:type="spellStart"/>
+      <w:r>
+        <w:t>printf</w:t>
+      </w:r>
+      <w:proofErr w:type="spellEnd"/>
+      <w:r>
+        <w:t>’</w:t>
+      </w:r>
+      <w:r>
+        <w:t xml:space="preserve"> might apply, making it suitable for raw data output.</w:t>
+      </w:r>
+    </w:p>
+    <w:p>
+      <w:pPr>
+        <w:pStyle w:val="ListParagraph"/>
+        <w:numPr>
+          <w:ilvl w:val="0"/>
+          <w:numId w:val="4"/>
+        </w:numPr>
+      </w:pPr>
+      <w:r>
+        <w:t>Using a single unnamed pipe for bidirectional communication is generally not possible due to the inherent design of pipes.</w:t>
+      </w:r>
+      <w:r>
+        <w:t xml:space="preserve"> </w:t>
+      </w:r>
+      <w:r>
+        <w:t xml:space="preserve">A pipe, created with the pipe(int </w:t>
+      </w:r>
+      <w:proofErr w:type="spellStart"/>
+      <w:r>
+        <w:t>pipefd</w:t>
+      </w:r>
+      <w:proofErr w:type="spellEnd"/>
+      <w:r>
+        <w:t>[2]) function, is unidirectional. This means data can only flow in one direction—from the write-end (</w:t>
+      </w:r>
+      <w:proofErr w:type="spellStart"/>
+      <w:r>
+        <w:t>pipefd</w:t>
+      </w:r>
+      <w:proofErr w:type="spellEnd"/>
+      <w:r>
+        <w:t>[1]) to the read-end (</w:t>
+      </w:r>
+      <w:proofErr w:type="spellStart"/>
+      <w:r>
+        <w:t>pipefd</w:t>
+      </w:r>
+      <w:proofErr w:type="spellEnd"/>
+      <w:r>
+        <w:t>[0]).</w:t>
+      </w:r>
+    </w:p>
+    <w:p>
+      <w:pPr>
+        <w:pStyle w:val="ListParagraph"/>
+      </w:pPr>
+      <w:r>
+        <w:t>Attempting to use the same pipe for both reading and writing in both directions would lead to confusion and possible deadlocks, as there’s no built-in mechanism to distinguish whether data is meant for reading or writing.</w:t>
+      </w:r>
+    </w:p>
+    <w:p>
+      <w:pPr>
+        <w:pStyle w:val="ListParagraph"/>
+        <w:numPr>
+          <w:ilvl w:val="0"/>
+          <w:numId w:val="4"/>
+        </w:numPr>
+      </w:pPr>
+      <w:r>
+        <w:t>Unnamed pipes cannot be used to communicate between unrelated processes due to the following reasons:</w:t>
+      </w:r>
+    </w:p>
+    <w:p>
+      <w:pPr>
+        <w:pStyle w:val="ListParagraph"/>
+      </w:pPr>
+    </w:p>
+    <w:p>
+      <w:pPr>
+        <w:pStyle w:val="ListParagraph"/>
+        <w:numPr>
+          <w:ilvl w:val="0"/>
+          <w:numId w:val="5"/>
+        </w:numPr>
+        <w:rPr>
+          <w:u w:val="single"/>
+        </w:rPr>
+      </w:pPr>
+      <w:r>
+        <w:rPr>
+          <w:u w:val="single"/>
+        </w:rPr>
+        <w:t>Creation and Inheritance Mechanism:</w:t>
+      </w:r>
+    </w:p>
+    <w:p>
+      <w:pPr>
+        <w:pStyle w:val="ListParagraph"/>
+        <w:ind w:left="1080"/>
+      </w:pPr>
+    </w:p>
+    <w:p>
+      <w:pPr>
+        <w:pStyle w:val="ListParagraph"/>
+        <w:ind w:firstLine="720"/>
+        <w:rPr>
+          <w:b/>
+          <w:bCs/>
+        </w:rPr>
+      </w:pPr>
+      <w:r>
+        <w:rPr>
+          <w:b/>
+          <w:bCs/>
+        </w:rPr>
+        <w:t>Pipe Creation:</w:t>
+      </w:r>
+    </w:p>
+    <w:p>
+      <w:pPr>
+        <w:pStyle w:val="ListParagraph"/>
+        <w:ind w:left="1440"/>
+      </w:pPr>
+      <w:r>
+        <w:t xml:space="preserve">Unnamed pipes are created using the pipe(int </w:t>
+      </w:r>
+      <w:proofErr w:type="spellStart"/>
+      <w:r>
+        <w:t>pipefd</w:t>
+      </w:r>
+      <w:proofErr w:type="spellEnd"/>
+      <w:r>
+        <w:t>[2]) system call, which provides two file descriptors: one for reading and one for writing.</w:t>
+      </w:r>
+    </w:p>
+    <w:p>
+      <w:pPr>
+        <w:pStyle w:val="ListParagraph"/>
+        <w:ind w:firstLine="720"/>
+        <w:rPr>
+          <w:b/>
+          <w:bCs/>
+        </w:rPr>
+      </w:pPr>
+      <w:r>
+        <w:rPr>
+          <w:b/>
+          <w:bCs/>
+        </w:rPr>
+        <w:t>File Descriptor Inheritance:</w:t>
+      </w:r>
+    </w:p>
+    <w:p>
+      <w:pPr>
+        <w:pStyle w:val="ListParagraph"/>
+        <w:ind w:firstLine="720"/>
+      </w:pPr>
+      <w:r>
+        <w:t>These file descriptors are only available in the creating process and its children.</w:t>
+      </w:r>
+    </w:p>
+    <w:p>
+      <w:pPr>
+        <w:pStyle w:val="ListParagraph"/>
+        <w:ind w:left="1440"/>
+      </w:pPr>
+      <w:r>
+        <w:t>When a process forks, the child process inherits the file descriptors from the parent</w:t>
+      </w:r>
+      <w:r>
+        <w:t xml:space="preserve"> </w:t>
+      </w:r>
+      <w:r>
+        <w:t>process, allowing both processes to use the pipe for communication.</w:t>
+      </w:r>
+    </w:p>
+    <w:p>
+      <w:pPr>
+        <w:pStyle w:val="ListParagraph"/>
+        <w:ind w:left="1440"/>
+      </w:pPr>
+    </w:p>
+    <w:p>
+      <w:pPr>
+        <w:pStyle w:val="ListParagraph"/>
+        <w:numPr>
+          <w:ilvl w:val="0"/>
+          <w:numId w:val="5"/>
+        </w:numPr>
+        <w:rPr>
+          <w:u w:val="single"/>
+        </w:rPr>
+      </w:pPr>
+      <w:r>
+        <w:rPr>
+          <w:u w:val="single"/>
+        </w:rPr>
+        <w:t>File Descriptor Scope:</w:t>
+      </w:r>
+    </w:p>
+    <w:p>
+      <w:pPr>
+        <w:pStyle w:val="ListParagraph"/>
+        <w:ind w:left="1080"/>
+      </w:pPr>
+    </w:p>
+    <w:p>
+      <w:pPr>
+        <w:pStyle w:val="ListParagraph"/>
+        <w:ind w:firstLine="720"/>
+        <w:rPr>
+          <w:b/>
+          <w:bCs/>
+        </w:rPr>
+      </w:pPr>
+      <w:r>
+        <w:rPr>
+          <w:b/>
+          <w:bCs/>
+        </w:rPr>
+        <w:t>Process-Specific:</w:t>
+      </w:r>
+    </w:p>
+    <w:p>
+      <w:pPr>
+        <w:pStyle w:val="ListParagraph"/>
+        <w:ind w:left="1440"/>
+      </w:pPr>
+      <w:r>
+        <w:t>F</w:t>
+      </w:r>
+      <w:r>
+        <w:t>ile descriptors in Unix-like systems are specific to the process in which they are created. They are not globally accessible and cannot be shared directly with unrelated processes.</w:t>
+      </w:r>
+    </w:p>
+    <w:p>
+      <w:pPr>
+        <w:pStyle w:val="ListParagraph"/>
+        <w:ind w:firstLine="720"/>
+        <w:rPr>
+          <w:b/>
+          <w:bCs/>
+        </w:rPr>
+      </w:pPr>
+      <w:r>
+        <w:rPr>
+          <w:b/>
+          <w:bCs/>
+        </w:rPr>
+        <w:t>Lack of a Common Handle:</w:t>
+      </w:r>
+    </w:p>
+    <w:p>
+      <w:pPr>
+        <w:pStyle w:val="ListParagraph"/>
+        <w:ind w:left="1440"/>
+      </w:pPr>
+      <w:r>
+        <w:t>Unnamed pipes lack a global identifier or handle that can be passed to other unrelated processes to access the pipe.</w:t>
+      </w:r>
+    </w:p>
+    <w:p>
+      <w:pPr>
+        <w:pStyle w:val="ListParagraph"/>
+        <w:ind w:left="1440"/>
+      </w:pPr>
+    </w:p>
+    <w:p>
+      <w:pPr>
+        <w:pStyle w:val="ListParagraph"/>
+        <w:numPr>
+          <w:ilvl w:val="0"/>
+          <w:numId w:val="5"/>
+        </w:numPr>
+        <w:rPr>
+          <w:u w:val="single"/>
+        </w:rPr>
+      </w:pPr>
+      <w:r>
+        <w:rPr>
+          <w:u w:val="single"/>
+        </w:rPr>
+        <w:t>Inter-Process Communication (IPC) Requirements:</w:t>
+      </w:r>
+    </w:p>
+    <w:p>
+      <w:pPr>
+        <w:pStyle w:val="ListParagraph"/>
+        <w:ind w:left="1080"/>
+      </w:pPr>
+    </w:p>
+    <w:p>
+      <w:pPr>
+        <w:pStyle w:val="ListParagraph"/>
+        <w:ind w:firstLine="720"/>
+        <w:rPr>
+          <w:b/>
+          <w:bCs/>
+        </w:rPr>
+      </w:pPr>
+      <w:r>
+        <w:rPr>
+          <w:b/>
+          <w:bCs/>
+        </w:rPr>
+        <w:t>Shared Memory or Named Objects:</w:t>
+      </w:r>
+    </w:p>
+    <w:p>
+      <w:pPr>
+        <w:pStyle w:val="ListParagraph"/>
+        <w:ind w:left="1440"/>
+      </w:pPr>
+      <w:r>
+        <w:t>Unrelated processes typically need to use named IPC mechanisms such as named pipes (FIFOs), message queues, shared memory, or sockets.</w:t>
+      </w:r>
+    </w:p>
+    <w:p>
+      <w:pPr>
+        <w:pStyle w:val="ListParagraph"/>
+        <w:ind w:left="1440"/>
+      </w:pPr>
+      <w:r>
+        <w:t xml:space="preserve">Named pipes (created using </w:t>
+      </w:r>
+      <w:proofErr w:type="spellStart"/>
+      <w:r>
+        <w:t>mkfifo</w:t>
+      </w:r>
+      <w:proofErr w:type="spellEnd"/>
+      <w:r>
+        <w:t>) provide a file path that unrelated processes can use to open and communicate through the pipe.</w:t>
       </w:r>
     </w:p>
     <w:sectPr>
@@ -286,8 +829,380 @@
       </w:pPr>
     </w:lvl>
   </w:abstractNum>
+  <w:abstractNum w:abstractNumId="1" w15:restartNumberingAfterBreak="0">
+    <w:nsid w:val="0E741888"/>
+    <w:multiLevelType w:val="hybridMultilevel"/>
+    <w:tmpl w:val="F8EC3CEC"/>
+    <w:lvl w:ilvl="0" w:tplc="AD0C3E92">
+      <w:start w:val="1"/>
+      <w:numFmt w:val="lowerLetter"/>
+      <w:lvlText w:val="%1."/>
+      <w:lvlJc w:val="left"/>
+      <w:pPr>
+        <w:ind w:left="630" w:hanging="360"/>
+      </w:pPr>
+      <w:rPr>
+        <w:rFonts w:hint="default"/>
+        <w:b w:val="0"/>
+        <w:bCs w:val="0"/>
+        <w:sz w:val="22"/>
+        <w:szCs w:val="22"/>
+      </w:rPr>
+    </w:lvl>
+    <w:lvl w:ilvl="1" w:tplc="04090019" w:tentative="1">
+      <w:start w:val="1"/>
+      <w:numFmt w:val="lowerLetter"/>
+      <w:lvlText w:val="%2."/>
+      <w:lvlJc w:val="left"/>
+      <w:pPr>
+        <w:ind w:left="1350" w:hanging="360"/>
+      </w:pPr>
+    </w:lvl>
+    <w:lvl w:ilvl="2" w:tplc="0409001B" w:tentative="1">
+      <w:start w:val="1"/>
+      <w:numFmt w:val="lowerRoman"/>
+      <w:lvlText w:val="%3."/>
+      <w:lvlJc w:val="right"/>
+      <w:pPr>
+        <w:ind w:left="2070" w:hanging="180"/>
+      </w:pPr>
+    </w:lvl>
+    <w:lvl w:ilvl="3" w:tplc="0409000F" w:tentative="1">
+      <w:start w:val="1"/>
+      <w:numFmt w:val="decimal"/>
+      <w:lvlText w:val="%4."/>
+      <w:lvlJc w:val="left"/>
+      <w:pPr>
+        <w:ind w:left="2790" w:hanging="360"/>
+      </w:pPr>
+    </w:lvl>
+    <w:lvl w:ilvl="4" w:tplc="04090019" w:tentative="1">
+      <w:start w:val="1"/>
+      <w:numFmt w:val="lowerLetter"/>
+      <w:lvlText w:val="%5."/>
+      <w:lvlJc w:val="left"/>
+      <w:pPr>
+        <w:ind w:left="3510" w:hanging="360"/>
+      </w:pPr>
+    </w:lvl>
+    <w:lvl w:ilvl="5" w:tplc="0409001B" w:tentative="1">
+      <w:start w:val="1"/>
+      <w:numFmt w:val="lowerRoman"/>
+      <w:lvlText w:val="%6."/>
+      <w:lvlJc w:val="right"/>
+      <w:pPr>
+        <w:ind w:left="4230" w:hanging="180"/>
+      </w:pPr>
+    </w:lvl>
+    <w:lvl w:ilvl="6" w:tplc="0409000F" w:tentative="1">
+      <w:start w:val="1"/>
+      <w:numFmt w:val="decimal"/>
+      <w:lvlText w:val="%7."/>
+      <w:lvlJc w:val="left"/>
+      <w:pPr>
+        <w:ind w:left="4950" w:hanging="360"/>
+      </w:pPr>
+    </w:lvl>
+    <w:lvl w:ilvl="7" w:tplc="04090019" w:tentative="1">
+      <w:start w:val="1"/>
+      <w:numFmt w:val="lowerLetter"/>
+      <w:lvlText w:val="%8."/>
+      <w:lvlJc w:val="left"/>
+      <w:pPr>
+        <w:ind w:left="5670" w:hanging="360"/>
+      </w:pPr>
+    </w:lvl>
+    <w:lvl w:ilvl="8" w:tplc="0409001B" w:tentative="1">
+      <w:start w:val="1"/>
+      <w:numFmt w:val="lowerRoman"/>
+      <w:lvlText w:val="%9."/>
+      <w:lvlJc w:val="right"/>
+      <w:pPr>
+        <w:ind w:left="6390" w:hanging="180"/>
+      </w:pPr>
+    </w:lvl>
+  </w:abstractNum>
+  <w:abstractNum w:abstractNumId="2" w15:restartNumberingAfterBreak="0">
+    <w:nsid w:val="171F3F92"/>
+    <w:multiLevelType w:val="hybridMultilevel"/>
+    <w:tmpl w:val="39D654AC"/>
+    <w:lvl w:ilvl="0" w:tplc="04090019">
+      <w:start w:val="1"/>
+      <w:numFmt w:val="lowerLetter"/>
+      <w:lvlText w:val="%1."/>
+      <w:lvlJc w:val="left"/>
+      <w:pPr>
+        <w:ind w:left="720" w:hanging="360"/>
+      </w:pPr>
+      <w:rPr>
+        <w:rFonts w:hint="default"/>
+      </w:rPr>
+    </w:lvl>
+    <w:lvl w:ilvl="1" w:tplc="04090019" w:tentative="1">
+      <w:start w:val="1"/>
+      <w:numFmt w:val="lowerLetter"/>
+      <w:lvlText w:val="%2."/>
+      <w:lvlJc w:val="left"/>
+      <w:pPr>
+        <w:ind w:left="1440" w:hanging="360"/>
+      </w:pPr>
+    </w:lvl>
+    <w:lvl w:ilvl="2" w:tplc="0409001B" w:tentative="1">
+      <w:start w:val="1"/>
+      <w:numFmt w:val="lowerRoman"/>
+      <w:lvlText w:val="%3."/>
+      <w:lvlJc w:val="right"/>
+      <w:pPr>
+        <w:ind w:left="2160" w:hanging="180"/>
+      </w:pPr>
+    </w:lvl>
+    <w:lvl w:ilvl="3" w:tplc="0409000F" w:tentative="1">
+      <w:start w:val="1"/>
+      <w:numFmt w:val="decimal"/>
+      <w:lvlText w:val="%4."/>
+      <w:lvlJc w:val="left"/>
+      <w:pPr>
+        <w:ind w:left="2880" w:hanging="360"/>
+      </w:pPr>
+    </w:lvl>
+    <w:lvl w:ilvl="4" w:tplc="04090019" w:tentative="1">
+      <w:start w:val="1"/>
+      <w:numFmt w:val="lowerLetter"/>
+      <w:lvlText w:val="%5."/>
+      <w:lvlJc w:val="left"/>
+      <w:pPr>
+        <w:ind w:left="3600" w:hanging="360"/>
+      </w:pPr>
+    </w:lvl>
+    <w:lvl w:ilvl="5" w:tplc="0409001B" w:tentative="1">
+      <w:start w:val="1"/>
+      <w:numFmt w:val="lowerRoman"/>
+      <w:lvlText w:val="%6."/>
+      <w:lvlJc w:val="right"/>
+      <w:pPr>
+        <w:ind w:left="4320" w:hanging="180"/>
+      </w:pPr>
+    </w:lvl>
+    <w:lvl w:ilvl="6" w:tplc="0409000F" w:tentative="1">
+      <w:start w:val="1"/>
+      <w:numFmt w:val="decimal"/>
+      <w:lvlText w:val="%7."/>
+      <w:lvlJc w:val="left"/>
+      <w:pPr>
+        <w:ind w:left="5040" w:hanging="360"/>
+      </w:pPr>
+    </w:lvl>
+    <w:lvl w:ilvl="7" w:tplc="04090019" w:tentative="1">
+      <w:start w:val="1"/>
+      <w:numFmt w:val="lowerLetter"/>
+      <w:lvlText w:val="%8."/>
+      <w:lvlJc w:val="left"/>
+      <w:pPr>
+        <w:ind w:left="5760" w:hanging="360"/>
+      </w:pPr>
+    </w:lvl>
+    <w:lvl w:ilvl="8" w:tplc="0409001B" w:tentative="1">
+      <w:start w:val="1"/>
+      <w:numFmt w:val="lowerRoman"/>
+      <w:lvlText w:val="%9."/>
+      <w:lvlJc w:val="right"/>
+      <w:pPr>
+        <w:ind w:left="6480" w:hanging="180"/>
+      </w:pPr>
+    </w:lvl>
+  </w:abstractNum>
+  <w:abstractNum w:abstractNumId="3" w15:restartNumberingAfterBreak="0">
+    <w:nsid w:val="3F420434"/>
+    <w:multiLevelType w:val="hybridMultilevel"/>
+    <w:tmpl w:val="E48458B4"/>
+    <w:lvl w:ilvl="0" w:tplc="F67C87E6">
+      <w:start w:val="1"/>
+      <w:numFmt w:val="decimal"/>
+      <w:lvlText w:val="%1."/>
+      <w:lvlJc w:val="left"/>
+      <w:pPr>
+        <w:ind w:left="1080" w:hanging="360"/>
+      </w:pPr>
+      <w:rPr>
+        <w:rFonts w:hint="default"/>
+      </w:rPr>
+    </w:lvl>
+    <w:lvl w:ilvl="1" w:tplc="04090019" w:tentative="1">
+      <w:start w:val="1"/>
+      <w:numFmt w:val="lowerLetter"/>
+      <w:lvlText w:val="%2."/>
+      <w:lvlJc w:val="left"/>
+      <w:pPr>
+        <w:ind w:left="1800" w:hanging="360"/>
+      </w:pPr>
+    </w:lvl>
+    <w:lvl w:ilvl="2" w:tplc="0409001B" w:tentative="1">
+      <w:start w:val="1"/>
+      <w:numFmt w:val="lowerRoman"/>
+      <w:lvlText w:val="%3."/>
+      <w:lvlJc w:val="right"/>
+      <w:pPr>
+        <w:ind w:left="2520" w:hanging="180"/>
+      </w:pPr>
+    </w:lvl>
+    <w:lvl w:ilvl="3" w:tplc="0409000F" w:tentative="1">
+      <w:start w:val="1"/>
+      <w:numFmt w:val="decimal"/>
+      <w:lvlText w:val="%4."/>
+      <w:lvlJc w:val="left"/>
+      <w:pPr>
+        <w:ind w:left="3240" w:hanging="360"/>
+      </w:pPr>
+    </w:lvl>
+    <w:lvl w:ilvl="4" w:tplc="04090019" w:tentative="1">
+      <w:start w:val="1"/>
+      <w:numFmt w:val="lowerLetter"/>
+      <w:lvlText w:val="%5."/>
+      <w:lvlJc w:val="left"/>
+      <w:pPr>
+        <w:ind w:left="3960" w:hanging="360"/>
+      </w:pPr>
+    </w:lvl>
+    <w:lvl w:ilvl="5" w:tplc="0409001B" w:tentative="1">
+      <w:start w:val="1"/>
+      <w:numFmt w:val="lowerRoman"/>
+      <w:lvlText w:val="%6."/>
+      <w:lvlJc w:val="right"/>
+      <w:pPr>
+        <w:ind w:left="4680" w:hanging="180"/>
+      </w:pPr>
+    </w:lvl>
+    <w:lvl w:ilvl="6" w:tplc="0409000F" w:tentative="1">
+      <w:start w:val="1"/>
+      <w:numFmt w:val="decimal"/>
+      <w:lvlText w:val="%7."/>
+      <w:lvlJc w:val="left"/>
+      <w:pPr>
+        <w:ind w:left="5400" w:hanging="360"/>
+      </w:pPr>
+    </w:lvl>
+    <w:lvl w:ilvl="7" w:tplc="04090019" w:tentative="1">
+      <w:start w:val="1"/>
+      <w:numFmt w:val="lowerLetter"/>
+      <w:lvlText w:val="%8."/>
+      <w:lvlJc w:val="left"/>
+      <w:pPr>
+        <w:ind w:left="6120" w:hanging="360"/>
+      </w:pPr>
+    </w:lvl>
+    <w:lvl w:ilvl="8" w:tplc="0409001B" w:tentative="1">
+      <w:start w:val="1"/>
+      <w:numFmt w:val="lowerRoman"/>
+      <w:lvlText w:val="%9."/>
+      <w:lvlJc w:val="right"/>
+      <w:pPr>
+        <w:ind w:left="6840" w:hanging="180"/>
+      </w:pPr>
+    </w:lvl>
+  </w:abstractNum>
+  <w:abstractNum w:abstractNumId="4" w15:restartNumberingAfterBreak="0">
+    <w:nsid w:val="54871098"/>
+    <w:multiLevelType w:val="hybridMultilevel"/>
+    <w:tmpl w:val="F872DFB4"/>
+    <w:lvl w:ilvl="0" w:tplc="04090019">
+      <w:start w:val="1"/>
+      <w:numFmt w:val="lowerLetter"/>
+      <w:lvlText w:val="%1."/>
+      <w:lvlJc w:val="left"/>
+      <w:pPr>
+        <w:ind w:left="720" w:hanging="360"/>
+      </w:pPr>
+      <w:rPr>
+        <w:rFonts w:hint="default"/>
+      </w:rPr>
+    </w:lvl>
+    <w:lvl w:ilvl="1" w:tplc="04090019">
+      <w:start w:val="1"/>
+      <w:numFmt w:val="lowerLetter"/>
+      <w:lvlText w:val="%2."/>
+      <w:lvlJc w:val="left"/>
+      <w:pPr>
+        <w:ind w:left="1440" w:hanging="360"/>
+      </w:pPr>
+    </w:lvl>
+    <w:lvl w:ilvl="2" w:tplc="0409001B" w:tentative="1">
+      <w:start w:val="1"/>
+      <w:numFmt w:val="lowerRoman"/>
+      <w:lvlText w:val="%3."/>
+      <w:lvlJc w:val="right"/>
+      <w:pPr>
+        <w:ind w:left="2160" w:hanging="180"/>
+      </w:pPr>
+    </w:lvl>
+    <w:lvl w:ilvl="3" w:tplc="0409000F" w:tentative="1">
+      <w:start w:val="1"/>
+      <w:numFmt w:val="decimal"/>
+      <w:lvlText w:val="%4."/>
+      <w:lvlJc w:val="left"/>
+      <w:pPr>
+        <w:ind w:left="2880" w:hanging="360"/>
+      </w:pPr>
+    </w:lvl>
+    <w:lvl w:ilvl="4" w:tplc="04090019" w:tentative="1">
+      <w:start w:val="1"/>
+      <w:numFmt w:val="lowerLetter"/>
+      <w:lvlText w:val="%5."/>
+      <w:lvlJc w:val="left"/>
+      <w:pPr>
+        <w:ind w:left="3600" w:hanging="360"/>
+      </w:pPr>
+    </w:lvl>
+    <w:lvl w:ilvl="5" w:tplc="0409001B" w:tentative="1">
+      <w:start w:val="1"/>
+      <w:numFmt w:val="lowerRoman"/>
+      <w:lvlText w:val="%6."/>
+      <w:lvlJc w:val="right"/>
+      <w:pPr>
+        <w:ind w:left="4320" w:hanging="180"/>
+      </w:pPr>
+    </w:lvl>
+    <w:lvl w:ilvl="6" w:tplc="0409000F" w:tentative="1">
+      <w:start w:val="1"/>
+      <w:numFmt w:val="decimal"/>
+      <w:lvlText w:val="%7."/>
+      <w:lvlJc w:val="left"/>
+      <w:pPr>
+        <w:ind w:left="5040" w:hanging="360"/>
+      </w:pPr>
+    </w:lvl>
+    <w:lvl w:ilvl="7" w:tplc="04090019" w:tentative="1">
+      <w:start w:val="1"/>
+      <w:numFmt w:val="lowerLetter"/>
+      <w:lvlText w:val="%8."/>
+      <w:lvlJc w:val="left"/>
+      <w:pPr>
+        <w:ind w:left="5760" w:hanging="360"/>
+      </w:pPr>
+    </w:lvl>
+    <w:lvl w:ilvl="8" w:tplc="0409001B" w:tentative="1">
+      <w:start w:val="1"/>
+      <w:numFmt w:val="lowerRoman"/>
+      <w:lvlText w:val="%9."/>
+      <w:lvlJc w:val="right"/>
+      <w:pPr>
+        <w:ind w:left="6480" w:hanging="180"/>
+      </w:pPr>
+    </w:lvl>
+  </w:abstractNum>
   <w:num w:numId="1" w16cid:durableId="372460204">
     <w:abstractNumId w:val="0"/>
+  </w:num>
+  <w:num w:numId="2" w16cid:durableId="787970713">
+    <w:abstractNumId w:val="2"/>
+  </w:num>
+  <w:num w:numId="3" w16cid:durableId="1550995023">
+    <w:abstractNumId w:val="1"/>
+  </w:num>
+  <w:num w:numId="4" w16cid:durableId="1436175594">
+    <w:abstractNumId w:val="4"/>
+  </w:num>
+  <w:num w:numId="5" w16cid:durableId="75396733">
+    <w:abstractNumId w:val="3"/>
   </w:num>
 </w:numbering>
 </file>

</xml_diff>